<commit_message>
Regulatory requirements check - pending
</commit_message>
<xml_diff>
--- a/templates/Prescription Claim Form Template.docx
+++ b/templates/Prescription Claim Form Template.docx
@@ -132,10 +132,10 @@
         <w:tblLook w:val="04A0" w:firstRow="1" w:lastRow="0" w:firstColumn="1" w:lastColumn="0" w:noHBand="0" w:noVBand="1"/>
       </w:tblPr>
       <w:tblGrid>
-        <w:gridCol w:w="2122"/>
-        <w:gridCol w:w="2386"/>
-        <w:gridCol w:w="1708"/>
-        <w:gridCol w:w="2784"/>
+        <w:gridCol w:w="2078"/>
+        <w:gridCol w:w="2539"/>
+        <w:gridCol w:w="1683"/>
+        <w:gridCol w:w="2716"/>
       </w:tblGrid>
       <w:tr>
         <w:tc>
@@ -367,8 +367,18 @@
                 <w:szCs w:val="18"/>
                 <w:lang w:val="en-IE"/>
               </w:rPr>
-              <w:t>Patient Address</w:t>
+              <w:t xml:space="preserve">Patient </w:t>
             </w:r>
+            <w:r>
+              <w:rPr>
+                <w:b/>
+                <w:bCs/>
+                <w:sz w:val="18"/>
+                <w:szCs w:val="18"/>
+                <w:lang w:val="en-IE"/>
+              </w:rPr>
+              <w:t>Email</w:t>
+            </w:r>
           </w:p>
         </w:tc>
         <w:tc>
@@ -387,7 +397,7 @@
                 <w:sz w:val="18"/>
                 <w:szCs w:val="18"/>
               </w:rPr>
-              <w:t>-</w:t>
+              <w:t>gregory.higgings1@email.com</w:t>
             </w:r>
           </w:p>
         </w:tc>
@@ -463,6 +473,16 @@
                 <w:lang w:val="en-IE"/>
               </w:rPr>
             </w:pPr>
+            <w:r>
+              <w:rPr>
+                <w:b/>
+                <w:bCs/>
+                <w:sz w:val="18"/>
+                <w:szCs w:val="18"/>
+                <w:lang w:val="en-IE"/>
+              </w:rPr>
+              <w:t>Patient Address</w:t>
+            </w:r>
           </w:p>
         </w:tc>
         <w:tc>
@@ -4061,15 +4081,6 @@
 </file>
 
 <file path=customXml/item2.xml><?xml version="1.0" encoding="utf-8"?>
-<?mso-contentType ?>
-<FormTemplates xmlns="http://schemas.microsoft.com/sharepoint/v3/contenttype/forms">
-  <Display>DocumentLibraryForm</Display>
-  <Edit>DocumentLibraryForm</Edit>
-  <New>DocumentLibraryForm</New>
-</FormTemplates>
-</file>
-
-<file path=customXml/item3.xml><?xml version="1.0" encoding="utf-8"?>
 <ct:contentTypeSchema xmlns:ct="http://schemas.microsoft.com/office/2006/metadata/contentType" xmlns:ma="http://schemas.microsoft.com/office/2006/metadata/properties/metaAttributes" ct:_="" ma:_="" ma:contentTypeName="Document" ma:contentTypeID="0x01010039CF77FF9592144BB7065041DD04ADBC" ma:contentTypeVersion="6" ma:contentTypeDescription="Create a new document." ma:contentTypeScope="" ma:versionID="d7d346da224894c6b9afb2064ceddbe1">
   <xsd:schema xmlns:xsd="http://www.w3.org/2001/XMLSchema" xmlns:xs="http://www.w3.org/2001/XMLSchema" xmlns:p="http://schemas.microsoft.com/office/2006/metadata/properties" xmlns:ns3="bc076155-b42d-49c0-9103-56bbb3703038" targetNamespace="http://schemas.microsoft.com/office/2006/metadata/properties" ma:root="true" ma:fieldsID="5f9529f1c0849a996a3465f47a2fb3a1" ns3:_="">
     <xsd:import namespace="bc076155-b42d-49c0-9103-56bbb3703038"/>
@@ -4225,6 +4236,15 @@
 </ct:contentTypeSchema>
 </file>
 
+<file path=customXml/item3.xml><?xml version="1.0" encoding="utf-8"?>
+<?mso-contentType ?>
+<FormTemplates xmlns="http://schemas.microsoft.com/sharepoint/v3/contenttype/forms">
+  <Display>DocumentLibraryForm</Display>
+  <Edit>DocumentLibraryForm</Edit>
+  <New>DocumentLibraryForm</New>
+</FormTemplates>
+</file>
+
 <file path=customXml/itemProps1.xml><?xml version="1.0" encoding="utf-8"?>
 <ds:datastoreItem xmlns:ds="http://schemas.openxmlformats.org/officeDocument/2006/customXml" ds:itemID="{0F82EF9B-F9D3-4377-A03D-6000FF07778E}">
   <ds:schemaRefs>
@@ -4236,14 +4256,6 @@
 </file>
 
 <file path=customXml/itemProps2.xml><?xml version="1.0" encoding="utf-8"?>
-<ds:datastoreItem xmlns:ds="http://schemas.openxmlformats.org/officeDocument/2006/customXml" ds:itemID="{0ED28346-9086-4805-A9E6-C45A7FB93AA0}">
-  <ds:schemaRefs>
-    <ds:schemaRef ds:uri="http://schemas.microsoft.com/sharepoint/v3/contenttype/forms"/>
-  </ds:schemaRefs>
-</ds:datastoreItem>
-</file>
-
-<file path=customXml/itemProps3.xml><?xml version="1.0" encoding="utf-8"?>
 <ds:datastoreItem xmlns:ds="http://schemas.openxmlformats.org/officeDocument/2006/customXml" ds:itemID="{9A1FBFCE-3A67-4A2E-A511-8E1E422ECEF4}">
   <ds:schemaRefs>
     <ds:schemaRef ds:uri="http://schemas.microsoft.com/office/2006/metadata/contentType"/>
@@ -4259,4 +4271,12 @@
     <ds:schemaRef ds:uri="http://schemas.microsoft.com/internal/obd"/>
   </ds:schemaRefs>
 </ds:datastoreItem>
+</file>
+
+<file path=customXml/itemProps3.xml><?xml version="1.0" encoding="utf-8"?>
+<ds:datastoreItem xmlns:ds="http://schemas.openxmlformats.org/officeDocument/2006/customXml" ds:itemID="{0ED28346-9086-4805-A9E6-C45A7FB93AA0}">
+  <ds:schemaRefs>
+    <ds:schemaRef ds:uri="http://schemas.microsoft.com/sharepoint/v3/contenttype/forms"/>
+  </ds:schemaRefs>
+</ds:datastoreItem>
 </file>
</xml_diff>